<commit_message>
paper and supp figures
</commit_message>
<xml_diff>
--- a/Lab Notebook/Jan 2022 meeting.docx
+++ b/Lab Notebook/Jan 2022 meeting.docx
@@ -1812,6 +1812,12 @@
     <w:p>
       <w:r>
         <w:t>Dimensions</w:t>
+      </w:r>
+      <w:r>
+        <w:t xml:space="preserve"> </w:t>
+      </w:r>
+      <w:r>
+        <w:t>7x4</w:t>
       </w:r>
     </w:p>
     <w:p/>

</xml_diff>